<commit_message>
fixed error bar issue
</commit_message>
<xml_diff>
--- a/Total-Cases-Time-Series-Analysis.docx
+++ b/Total-Cases-Time-Series-Analysis.docx
@@ -4999,7 +4999,7 @@
         <w:rPr>
           <w:rStyle w:val="DecValTok"/>
         </w:rPr>
-        <w:t xml:space="preserve">10000</w:t>
+        <w:t xml:space="preserve">5000</w:t>
       </w:r>
       <w:r>
         <w:rPr>
@@ -5011,7 +5011,7 @@
         <w:rPr>
           <w:rStyle w:val="DecValTok"/>
         </w:rPr>
-        <w:t xml:space="preserve">25000</w:t>
+        <w:t xml:space="preserve">30000</w:t>
       </w:r>
       <w:r>
         <w:rPr>
@@ -5114,6 +5114,18 @@
       </w:r>
       <w:r>
         <w:rPr>
+          <w:rStyle w:val="FloatTok"/>
+        </w:rPr>
+        <w:t xml:space="preserve">1.96</w:t>
+      </w:r>
+      <w:r>
+        <w:rPr>
+          <w:rStyle w:val="OperatorTok"/>
+        </w:rPr>
+        <w:t xml:space="preserve">*</w:t>
+      </w:r>
+      <w:r>
+        <w:rPr>
           <w:rStyle w:val="NormalTok"/>
         </w:rPr>
         <w:t xml:space="preserve">predictions</w:t>
@@ -5204,6 +5216,18 @@
           <w:rStyle w:val="StringTok"/>
         </w:rPr>
         <w:t xml:space="preserve"> </w:t>
+      </w:r>
+      <w:r>
+        <w:rPr>
+          <w:rStyle w:val="FloatTok"/>
+        </w:rPr>
+        <w:t xml:space="preserve">1.96</w:t>
+      </w:r>
+      <w:r>
+        <w:rPr>
+          <w:rStyle w:val="OperatorTok"/>
+        </w:rPr>
+        <w:t xml:space="preserve">*</w:t>
       </w:r>
       <w:r>
         <w:rPr>
@@ -5580,6 +5604,18 @@
       </w:r>
       <w:r>
         <w:rPr>
+          <w:rStyle w:val="FloatTok"/>
+        </w:rPr>
+        <w:t xml:space="preserve">1.96</w:t>
+      </w:r>
+      <w:r>
+        <w:rPr>
+          <w:rStyle w:val="OperatorTok"/>
+        </w:rPr>
+        <w:t xml:space="preserve">*</w:t>
+      </w:r>
+      <w:r>
+        <w:rPr>
           <w:rStyle w:val="NormalTok"/>
         </w:rPr>
         <w:t xml:space="preserve">predictions</w:t>
@@ -5670,6 +5706,18 @@
           <w:rStyle w:val="StringTok"/>
         </w:rPr>
         <w:t xml:space="preserve"> </w:t>
+      </w:r>
+      <w:r>
+        <w:rPr>
+          <w:rStyle w:val="FloatTok"/>
+        </w:rPr>
+        <w:t xml:space="preserve">1.96</w:t>
+      </w:r>
+      <w:r>
+        <w:rPr>
+          <w:rStyle w:val="OperatorTok"/>
+        </w:rPr>
+        <w:t xml:space="preserve">*</w:t>
       </w:r>
       <w:r>
         <w:rPr>

</xml_diff>